<commit_message>
Added picture to Final Report
</commit_message>
<xml_diff>
--- a/HeroesOfPymoli/Results/Heroes of Pymoli Final Report.docx
+++ b/HeroesOfPymoli/Results/Heroes of Pymoli Final Report.docx
@@ -164,6 +164,11 @@
         <w:pStyle w:val="NormalWeb"/>
         <w:spacing w:before="240" w:beforeAutospacing="0" w:after="240" w:afterAutospacing="0"/>
         <w:jc w:val="center"/>
+        <w:rPr>
+          <w:color w:val="000000"/>
+          <w:sz w:val="22"/>
+          <w:szCs w:val="22"/>
+        </w:rPr>
       </w:pPr>
       <w:r>
         <w:rPr>
@@ -183,6 +188,66 @@
         <w:t>Pymoli</w:t>
       </w:r>
       <w:proofErr w:type="spellEnd"/>
+    </w:p>
+    <w:p>
+      <w:pPr>
+        <w:pStyle w:val="NormalWeb"/>
+        <w:spacing w:before="240" w:beforeAutospacing="0" w:after="240" w:afterAutospacing="0"/>
+        <w:jc w:val="center"/>
+      </w:pPr>
+      <w:r>
+        <w:rPr>
+          <w:noProof/>
+        </w:rPr>
+        <w:drawing>
+          <wp:inline distT="0" distB="0" distL="0" distR="0" wp14:anchorId="480A336A" wp14:editId="43C7F4B7">
+            <wp:extent cx="5848350" cy="3295650"/>
+            <wp:effectExtent l="0" t="0" r="0" b="0"/>
+            <wp:docPr id="2" name="Picture 2"/>
+            <wp:cNvGraphicFramePr>
+              <a:graphicFrameLocks xmlns:a="http://schemas.openxmlformats.org/drawingml/2006/main" noChangeAspect="1"/>
+            </wp:cNvGraphicFramePr>
+            <a:graphic xmlns:a="http://schemas.openxmlformats.org/drawingml/2006/main">
+              <a:graphicData uri="http://schemas.openxmlformats.org/drawingml/2006/picture">
+                <pic:pic xmlns:pic="http://schemas.openxmlformats.org/drawingml/2006/picture">
+                  <pic:nvPicPr>
+                    <pic:cNvPr id="0" name="Picture 1"/>
+                    <pic:cNvPicPr>
+                      <a:picLocks noChangeAspect="1" noChangeArrowheads="1"/>
+                    </pic:cNvPicPr>
+                  </pic:nvPicPr>
+                  <pic:blipFill>
+                    <a:blip r:embed="rId8" cstate="print">
+                      <a:extLst>
+                        <a:ext uri="{28A0092B-C50C-407E-A947-70E740481C1C}">
+                          <a14:useLocalDpi xmlns:a14="http://schemas.microsoft.com/office/drawing/2010/main" val="0"/>
+                        </a:ext>
+                      </a:extLst>
+                    </a:blip>
+                    <a:srcRect/>
+                    <a:stretch>
+                      <a:fillRect/>
+                    </a:stretch>
+                  </pic:blipFill>
+                  <pic:spPr bwMode="auto">
+                    <a:xfrm>
+                      <a:off x="0" y="0"/>
+                      <a:ext cx="5848350" cy="3295650"/>
+                    </a:xfrm>
+                    <a:prstGeom prst="rect">
+                      <a:avLst/>
+                    </a:prstGeom>
+                    <a:noFill/>
+                    <a:ln>
+                      <a:noFill/>
+                    </a:ln>
+                  </pic:spPr>
+                </pic:pic>
+              </a:graphicData>
+            </a:graphic>
+          </wp:inline>
+        </w:drawing>
+      </w:r>
     </w:p>
     <w:p>
       <w:pPr>
@@ -258,7 +323,7 @@
                     <pic:cNvPicPr/>
                   </pic:nvPicPr>
                   <pic:blipFill rotWithShape="1">
-                    <a:blip r:embed="rId8"/>
+                    <a:blip r:embed="rId9"/>
                     <a:srcRect l="9312" t="61608" r="86208" b="29040"/>
                     <a:stretch/>
                   </pic:blipFill>
@@ -499,7 +564,7 @@
                     <pic:cNvPicPr/>
                   </pic:nvPicPr>
                   <pic:blipFill rotWithShape="1">
-                    <a:blip r:embed="rId9"/>
+                    <a:blip r:embed="rId10"/>
                     <a:srcRect l="9339" t="77798" r="72010" b="15353"/>
                     <a:stretch/>
                   </pic:blipFill>
@@ -546,6 +611,7 @@
           <w:sz w:val="22"/>
           <w:szCs w:val="22"/>
         </w:rPr>
+        <w:lastRenderedPageBreak/>
         <w:t>Gender Demographics</w:t>
       </w:r>
       <w:r>
@@ -628,23 +694,7 @@
           <w:sz w:val="22"/>
           <w:szCs w:val="22"/>
         </w:rPr>
-        <w:t>14.06</w:t>
-      </w:r>
-      <w:r>
-        <w:rPr>
-          <w:color w:val="000000"/>
-          <w:sz w:val="22"/>
-          <w:szCs w:val="22"/>
-        </w:rPr>
-        <w:t xml:space="preserve">% | </w:t>
-      </w:r>
-      <w:r>
-        <w:rPr>
-          <w:color w:val="000000"/>
-          <w:sz w:val="22"/>
-          <w:szCs w:val="22"/>
-        </w:rPr>
-        <w:t>81</w:t>
+        <w:t>14.06% | 81</w:t>
       </w:r>
     </w:p>
     <w:p>
@@ -681,23 +731,7 @@
           <w:sz w:val="22"/>
           <w:szCs w:val="22"/>
         </w:rPr>
-        <w:t>1.91</w:t>
-      </w:r>
-      <w:r>
-        <w:rPr>
-          <w:color w:val="000000"/>
-          <w:sz w:val="22"/>
-          <w:szCs w:val="22"/>
-        </w:rPr>
-        <w:t xml:space="preserve">% | </w:t>
-      </w:r>
-      <w:r>
-        <w:rPr>
-          <w:color w:val="000000"/>
-          <w:sz w:val="22"/>
-          <w:szCs w:val="22"/>
-        </w:rPr>
-        <w:t>11</w:t>
+        <w:t>1.91% | 11</w:t>
       </w:r>
     </w:p>
     <w:p>
@@ -731,7 +765,7 @@
                     <pic:cNvPicPr/>
                   </pic:nvPicPr>
                   <pic:blipFill rotWithShape="1">
-                    <a:blip r:embed="rId10"/>
+                    <a:blip r:embed="rId11"/>
                     <a:srcRect l="9233" t="76052" r="76304" b="6143"/>
                     <a:stretch/>
                   </pic:blipFill>
@@ -894,15 +928,7 @@
           <w:sz w:val="22"/>
           <w:szCs w:val="22"/>
         </w:rPr>
-        <w:t xml:space="preserve">Male: </w:t>
-      </w:r>
-      <w:r>
-        <w:rPr>
-          <w:color w:val="000000"/>
-          <w:sz w:val="22"/>
-          <w:szCs w:val="22"/>
-        </w:rPr>
-        <w:t>484</w:t>
+        <w:t>Male: 484</w:t>
       </w:r>
     </w:p>
     <w:p>
@@ -923,7 +949,6 @@
           <w:sz w:val="22"/>
           <w:szCs w:val="22"/>
         </w:rPr>
-        <w:lastRenderedPageBreak/>
         <w:t>Other/Non-Disclosed: 11</w:t>
       </w:r>
     </w:p>
@@ -989,15 +1014,7 @@
           <w:sz w:val="22"/>
           <w:szCs w:val="22"/>
         </w:rPr>
-        <w:t xml:space="preserve">Female: </w:t>
-      </w:r>
-      <w:r>
-        <w:rPr>
-          <w:color w:val="000000"/>
-          <w:sz w:val="22"/>
-          <w:szCs w:val="22"/>
-        </w:rPr>
-        <w:t>$3.17</w:t>
+        <w:t>Female: $3.17</w:t>
       </w:r>
     </w:p>
     <w:p>
@@ -1018,15 +1035,7 @@
           <w:sz w:val="22"/>
           <w:szCs w:val="22"/>
         </w:rPr>
-        <w:t xml:space="preserve">Male: </w:t>
-      </w:r>
-      <w:r>
-        <w:rPr>
-          <w:color w:val="000000"/>
-          <w:sz w:val="22"/>
-          <w:szCs w:val="22"/>
-        </w:rPr>
-        <w:t>$3.05</w:t>
+        <w:t>Male: $3.05</w:t>
       </w:r>
     </w:p>
     <w:p>
@@ -1047,15 +1056,7 @@
           <w:sz w:val="22"/>
           <w:szCs w:val="22"/>
         </w:rPr>
-        <w:t>Other/Non-Disclosed: $3.</w:t>
-      </w:r>
-      <w:r>
-        <w:rPr>
-          <w:color w:val="000000"/>
-          <w:sz w:val="22"/>
-          <w:szCs w:val="22"/>
-        </w:rPr>
-        <w:t>41</w:t>
+        <w:t>Other/Non-Disclosed: $3.41</w:t>
       </w:r>
     </w:p>
     <w:p>
@@ -1105,15 +1106,7 @@
           <w:sz w:val="22"/>
           <w:szCs w:val="22"/>
         </w:rPr>
-        <w:t>Female: $</w:t>
-      </w:r>
-      <w:r>
-        <w:rPr>
-          <w:color w:val="000000"/>
-          <w:sz w:val="22"/>
-          <w:szCs w:val="22"/>
-        </w:rPr>
-        <w:t>256.43</w:t>
+        <w:t>Female: $256.43</w:t>
       </w:r>
     </w:p>
     <w:p>
@@ -1134,15 +1127,7 @@
           <w:sz w:val="22"/>
           <w:szCs w:val="22"/>
         </w:rPr>
-        <w:t>Male: $</w:t>
-      </w:r>
-      <w:r>
-        <w:rPr>
-          <w:color w:val="000000"/>
-          <w:sz w:val="22"/>
-          <w:szCs w:val="22"/>
-        </w:rPr>
-        <w:t>1,474.70</w:t>
+        <w:t>Male: $1,474.70</w:t>
       </w:r>
     </w:p>
     <w:p>
@@ -1163,15 +1148,7 @@
           <w:sz w:val="22"/>
           <w:szCs w:val="22"/>
         </w:rPr>
-        <w:t>Other/Non-Disclosed: $</w:t>
-      </w:r>
-      <w:r>
-        <w:rPr>
-          <w:color w:val="000000"/>
-          <w:sz w:val="22"/>
-          <w:szCs w:val="22"/>
-        </w:rPr>
-        <w:t>37.52</w:t>
+        <w:t>Other/Non-Disclosed: $37.52</w:t>
       </w:r>
     </w:p>
     <w:p>
@@ -1221,15 +1198,7 @@
           <w:sz w:val="22"/>
           <w:szCs w:val="22"/>
         </w:rPr>
-        <w:t>Female: $</w:t>
-      </w:r>
-      <w:r>
-        <w:rPr>
-          <w:color w:val="000000"/>
-          <w:sz w:val="22"/>
-          <w:szCs w:val="22"/>
-        </w:rPr>
-        <w:t>4.47</w:t>
+        <w:t>Female: $4.47</w:t>
       </w:r>
     </w:p>
     <w:p>
@@ -1250,15 +1219,7 @@
           <w:sz w:val="22"/>
           <w:szCs w:val="22"/>
         </w:rPr>
-        <w:t>Male: $</w:t>
-      </w:r>
-      <w:r>
-        <w:rPr>
-          <w:color w:val="000000"/>
-          <w:sz w:val="22"/>
-          <w:szCs w:val="22"/>
-        </w:rPr>
-        <w:t>4.07</w:t>
+        <w:t>Male: $4.07</w:t>
       </w:r>
     </w:p>
     <w:p>
@@ -1335,7 +1296,7 @@
                     <pic:cNvPicPr/>
                   </pic:nvPicPr>
                   <pic:blipFill rotWithShape="1">
-                    <a:blip r:embed="rId11"/>
+                    <a:blip r:embed="rId12"/>
                     <a:srcRect l="10895" t="75437" r="64327" b="8419"/>
                     <a:stretch/>
                   </pic:blipFill>
@@ -1553,6 +1514,7 @@
         <w:rPr>
           <w:noProof/>
         </w:rPr>
+        <w:lastRenderedPageBreak/>
         <w:drawing>
           <wp:inline distT="0" distB="0" distL="0" distR="0" wp14:anchorId="631C0B14" wp14:editId="1311B83D">
             <wp:extent cx="2821657" cy="1704975"/>
@@ -1569,7 +1531,7 @@
                     <pic:cNvPicPr/>
                   </pic:nvPicPr>
                   <pic:blipFill rotWithShape="1">
-                    <a:blip r:embed="rId12"/>
+                    <a:blip r:embed="rId13"/>
                     <a:srcRect l="10897" t="32883" r="75321" b="37559"/>
                     <a:stretch/>
                   </pic:blipFill>
@@ -1636,7 +1598,6 @@
           <w:sz w:val="22"/>
           <w:szCs w:val="22"/>
         </w:rPr>
-        <w:lastRenderedPageBreak/>
         <w:tab/>
       </w:r>
       <w:r>
@@ -1659,7 +1620,7 @@
                     <pic:cNvPicPr/>
                   </pic:nvPicPr>
                   <pic:blipFill rotWithShape="1">
-                    <a:blip r:embed="rId13"/>
+                    <a:blip r:embed="rId14"/>
                     <a:srcRect l="10577" t="44368" r="62019" b="24346"/>
                     <a:stretch/>
                   </pic:blipFill>
@@ -1897,8 +1858,9 @@
         <w:rPr>
           <w:noProof/>
         </w:rPr>
+        <w:lastRenderedPageBreak/>
         <w:drawing>
-          <wp:inline distT="0" distB="0" distL="0" distR="0" wp14:anchorId="6C723BB7" wp14:editId="535D9A37">
+          <wp:inline distT="0" distB="0" distL="0" distR="0" wp14:anchorId="6C723BB7" wp14:editId="190283FD">
             <wp:extent cx="3381375" cy="2629958"/>
             <wp:effectExtent l="19050" t="19050" r="9525" b="18415"/>
             <wp:docPr id="10" name="Picture 10"/>
@@ -1913,14 +1875,14 @@
                     <pic:cNvPicPr/>
                   </pic:nvPicPr>
                   <pic:blipFill rotWithShape="1">
-                    <a:blip r:embed="rId14"/>
+                    <a:blip r:embed="rId15"/>
                     <a:srcRect l="8974" t="40387" r="72276" b="7850"/>
                     <a:stretch/>
                   </pic:blipFill>
                   <pic:spPr bwMode="auto">
                     <a:xfrm>
                       <a:off x="0" y="0"/>
-                      <a:ext cx="3389808" cy="2636517"/>
+                      <a:ext cx="3381375" cy="2629958"/>
                     </a:xfrm>
                     <a:prstGeom prst="rect">
                       <a:avLst/>
@@ -2152,7 +2114,6 @@
         <w:rPr>
           <w:noProof/>
         </w:rPr>
-        <w:lastRenderedPageBreak/>
         <w:drawing>
           <wp:inline distT="0" distB="0" distL="0" distR="0" wp14:anchorId="578A7492" wp14:editId="013630C5">
             <wp:extent cx="4551870" cy="2609353"/>
@@ -2169,7 +2130,7 @@
                     <pic:cNvPicPr/>
                   </pic:nvPicPr>
                   <pic:blipFill rotWithShape="1">
-                    <a:blip r:embed="rId15"/>
+                    <a:blip r:embed="rId16"/>
                     <a:srcRect l="8814" t="25597" r="66026" b="23208"/>
                     <a:stretch/>
                   </pic:blipFill>
@@ -2345,6 +2306,7 @@
           <w:sz w:val="22"/>
           <w:szCs w:val="22"/>
         </w:rPr>
+        <w:lastRenderedPageBreak/>
         <w:t>Item Price</w:t>
       </w:r>
       <w:r>
@@ -2416,7 +2378,7 @@
                     <pic:cNvPicPr/>
                   </pic:nvPicPr>
                   <pic:blipFill rotWithShape="1">
-                    <a:blip r:embed="rId16"/>
+                    <a:blip r:embed="rId17"/>
                     <a:srcRect l="10751" t="46905" r="66987" b="15272"/>
                     <a:stretch/>
                   </pic:blipFill>
@@ -5675,12 +5637,139 @@
 </file>
 
 <file path=customXml/item1.xml><?xml version="1.0" encoding="utf-8"?>
-<?mso-contentType ?>
-<FormTemplates xmlns="http://schemas.microsoft.com/sharepoint/v3/contenttype/forms">
-  <Display>DocumentLibraryForm</Display>
-  <Edit>AssetEditForm</Edit>
-  <New>DocumentLibraryForm</New>
-</FormTemplates>
+<p:properties xmlns:p="http://schemas.microsoft.com/office/2006/metadata/properties" xmlns:xsi="http://www.w3.org/2001/XMLSchema-instance" xmlns:pc="http://schemas.microsoft.com/office/infopath/2007/PartnerControls">
+  <documentManagement>
+    <LocLastLocAttemptVersionTypeLookup xmlns="4873beb7-5857-4685-be1f-d57550cc96cc" xsi:nil="true"/>
+    <MarketSpecific xmlns="4873beb7-5857-4685-be1f-d57550cc96cc">false</MarketSpecific>
+    <ApprovalStatus xmlns="4873beb7-5857-4685-be1f-d57550cc96cc">InProgress</ApprovalStatus>
+    <LocComments xmlns="4873beb7-5857-4685-be1f-d57550cc96cc" xsi:nil="true"/>
+    <DirectSourceMarket xmlns="4873beb7-5857-4685-be1f-d57550cc96cc" xsi:nil="true"/>
+    <LocPublishedLinkedAssetsLookup xmlns="4873beb7-5857-4685-be1f-d57550cc96cc" xsi:nil="true"/>
+    <ThumbnailAssetId xmlns="4873beb7-5857-4685-be1f-d57550cc96cc" xsi:nil="true"/>
+    <PrimaryImageGen xmlns="4873beb7-5857-4685-be1f-d57550cc96cc">true</PrimaryImageGen>
+    <LegacyData xmlns="4873beb7-5857-4685-be1f-d57550cc96cc" xsi:nil="true"/>
+    <LocNewPublishedVersionLookup xmlns="4873beb7-5857-4685-be1f-d57550cc96cc" xsi:nil="true"/>
+    <NumericId xmlns="4873beb7-5857-4685-be1f-d57550cc96cc">102787001</NumericId>
+    <TPFriendlyName xmlns="4873beb7-5857-4685-be1f-d57550cc96cc" xsi:nil="true"/>
+    <LocOverallPublishStatusLookup xmlns="4873beb7-5857-4685-be1f-d57550cc96cc" xsi:nil="true"/>
+    <LocRecommendedHandoff xmlns="4873beb7-5857-4685-be1f-d57550cc96cc" xsi:nil="true"/>
+    <BlockPublish xmlns="4873beb7-5857-4685-be1f-d57550cc96cc">false</BlockPublish>
+    <BusinessGroup xmlns="4873beb7-5857-4685-be1f-d57550cc96cc" xsi:nil="true"/>
+    <OpenTemplate xmlns="4873beb7-5857-4685-be1f-d57550cc96cc">true</OpenTemplate>
+    <SourceTitle xmlns="4873beb7-5857-4685-be1f-d57550cc96cc" xsi:nil="true"/>
+    <LocOverallLocStatusLookup xmlns="4873beb7-5857-4685-be1f-d57550cc96cc" xsi:nil="true"/>
+    <APEditor xmlns="4873beb7-5857-4685-be1f-d57550cc96cc">
+      <UserInfo>
+        <DisplayName/>
+        <AccountId xsi:nil="true"/>
+        <AccountType/>
+      </UserInfo>
+    </APEditor>
+    <UALocComments xmlns="4873beb7-5857-4685-be1f-d57550cc96cc" xsi:nil="true"/>
+    <IntlLangReviewDate xmlns="4873beb7-5857-4685-be1f-d57550cc96cc" xsi:nil="true"/>
+    <PublishStatusLookup xmlns="4873beb7-5857-4685-be1f-d57550cc96cc">
+      <Value>1343188</Value>
+    </PublishStatusLookup>
+    <ParentAssetId xmlns="4873beb7-5857-4685-be1f-d57550cc96cc" xsi:nil="true"/>
+    <FeatureTagsTaxHTField0 xmlns="4873beb7-5857-4685-be1f-d57550cc96cc">
+      <Terms xmlns="http://schemas.microsoft.com/office/infopath/2007/PartnerControls"/>
+    </FeatureTagsTaxHTField0>
+    <MachineTranslated xmlns="4873beb7-5857-4685-be1f-d57550cc96cc">false</MachineTranslated>
+    <Providers xmlns="4873beb7-5857-4685-be1f-d57550cc96cc" xsi:nil="true"/>
+    <OriginalSourceMarket xmlns="4873beb7-5857-4685-be1f-d57550cc96cc" xsi:nil="true"/>
+    <APDescription xmlns="4873beb7-5857-4685-be1f-d57550cc96cc" xsi:nil="true"/>
+    <ContentItem xmlns="4873beb7-5857-4685-be1f-d57550cc96cc" xsi:nil="true"/>
+    <ClipArtFilename xmlns="4873beb7-5857-4685-be1f-d57550cc96cc" xsi:nil="true"/>
+    <TPInstallLocation xmlns="4873beb7-5857-4685-be1f-d57550cc96cc" xsi:nil="true"/>
+    <TimesCloned xmlns="4873beb7-5857-4685-be1f-d57550cc96cc" xsi:nil="true"/>
+    <PublishTargets xmlns="4873beb7-5857-4685-be1f-d57550cc96cc">OfficeOnlineVNext</PublishTargets>
+    <AcquiredFrom xmlns="4873beb7-5857-4685-be1f-d57550cc96cc">Internal MS</AcquiredFrom>
+    <AssetStart xmlns="4873beb7-5857-4685-be1f-d57550cc96cc">2011-11-23T17:29:00+00:00</AssetStart>
+    <FriendlyTitle xmlns="4873beb7-5857-4685-be1f-d57550cc96cc" xsi:nil="true"/>
+    <Provider xmlns="4873beb7-5857-4685-be1f-d57550cc96cc" xsi:nil="true"/>
+    <LastHandOff xmlns="4873beb7-5857-4685-be1f-d57550cc96cc" xsi:nil="true"/>
+    <TPClientViewer xmlns="4873beb7-5857-4685-be1f-d57550cc96cc" xsi:nil="true"/>
+    <TemplateStatus xmlns="4873beb7-5857-4685-be1f-d57550cc96cc">Complete</TemplateStatus>
+    <Downloads xmlns="4873beb7-5857-4685-be1f-d57550cc96cc">0</Downloads>
+    <OOCacheId xmlns="4873beb7-5857-4685-be1f-d57550cc96cc" xsi:nil="true"/>
+    <IsDeleted xmlns="4873beb7-5857-4685-be1f-d57550cc96cc">false</IsDeleted>
+    <LocPublishedDependentAssetsLookup xmlns="4873beb7-5857-4685-be1f-d57550cc96cc" xsi:nil="true"/>
+    <AssetExpire xmlns="4873beb7-5857-4685-be1f-d57550cc96cc">2029-05-12T07:00:00+00:00</AssetExpire>
+    <CSXSubmissionMarket xmlns="4873beb7-5857-4685-be1f-d57550cc96cc" xsi:nil="true"/>
+    <DSATActionTaken xmlns="4873beb7-5857-4685-be1f-d57550cc96cc" xsi:nil="true"/>
+    <SubmitterId xmlns="4873beb7-5857-4685-be1f-d57550cc96cc" xsi:nil="true"/>
+    <EditorialTags xmlns="4873beb7-5857-4685-be1f-d57550cc96cc" xsi:nil="true"/>
+    <TPExecutable xmlns="4873beb7-5857-4685-be1f-d57550cc96cc" xsi:nil="true"/>
+    <CSXSubmissionDate xmlns="4873beb7-5857-4685-be1f-d57550cc96cc" xsi:nil="true"/>
+    <CSXUpdate xmlns="4873beb7-5857-4685-be1f-d57550cc96cc">false</CSXUpdate>
+    <AssetType xmlns="4873beb7-5857-4685-be1f-d57550cc96cc">TP</AssetType>
+    <ApprovalLog xmlns="4873beb7-5857-4685-be1f-d57550cc96cc" xsi:nil="true"/>
+    <BugNumber xmlns="4873beb7-5857-4685-be1f-d57550cc96cc" xsi:nil="true"/>
+    <OriginAsset xmlns="4873beb7-5857-4685-be1f-d57550cc96cc" xsi:nil="true"/>
+    <TPComponent xmlns="4873beb7-5857-4685-be1f-d57550cc96cc" xsi:nil="true"/>
+    <Milestone xmlns="4873beb7-5857-4685-be1f-d57550cc96cc" xsi:nil="true"/>
+    <RecommendationsModifier xmlns="4873beb7-5857-4685-be1f-d57550cc96cc" xsi:nil="true"/>
+    <AssetId xmlns="4873beb7-5857-4685-be1f-d57550cc96cc">TP102787001</AssetId>
+    <PolicheckWords xmlns="4873beb7-5857-4685-be1f-d57550cc96cc" xsi:nil="true"/>
+    <TPLaunchHelpLink xmlns="4873beb7-5857-4685-be1f-d57550cc96cc" xsi:nil="true"/>
+    <IntlLocPriority xmlns="4873beb7-5857-4685-be1f-d57550cc96cc" xsi:nil="true"/>
+    <TPApplication xmlns="4873beb7-5857-4685-be1f-d57550cc96cc" xsi:nil="true"/>
+    <IntlLangReviewer xmlns="4873beb7-5857-4685-be1f-d57550cc96cc" xsi:nil="true"/>
+    <HandoffToMSDN xmlns="4873beb7-5857-4685-be1f-d57550cc96cc" xsi:nil="true"/>
+    <PlannedPubDate xmlns="4873beb7-5857-4685-be1f-d57550cc96cc" xsi:nil="true"/>
+    <CrawlForDependencies xmlns="4873beb7-5857-4685-be1f-d57550cc96cc">false</CrawlForDependencies>
+    <LocLastLocAttemptVersionLookup xmlns="4873beb7-5857-4685-be1f-d57550cc96cc">693888</LocLastLocAttemptVersionLookup>
+    <LocProcessedForHandoffsLookup xmlns="4873beb7-5857-4685-be1f-d57550cc96cc" xsi:nil="true"/>
+    <TrustLevel xmlns="4873beb7-5857-4685-be1f-d57550cc96cc">1 Microsoft Managed Content</TrustLevel>
+    <CampaignTagsTaxHTField0 xmlns="4873beb7-5857-4685-be1f-d57550cc96cc">
+      <Terms xmlns="http://schemas.microsoft.com/office/infopath/2007/PartnerControls"/>
+    </CampaignTagsTaxHTField0>
+    <TPNamespace xmlns="4873beb7-5857-4685-be1f-d57550cc96cc" xsi:nil="true"/>
+    <LocOverallPreviewStatusLookup xmlns="4873beb7-5857-4685-be1f-d57550cc96cc" xsi:nil="true"/>
+    <TaxCatchAll xmlns="4873beb7-5857-4685-be1f-d57550cc96cc"/>
+    <IsSearchable xmlns="4873beb7-5857-4685-be1f-d57550cc96cc">false</IsSearchable>
+    <TemplateTemplateType xmlns="4873beb7-5857-4685-be1f-d57550cc96cc">Word Document Template</TemplateTemplateType>
+    <Markets xmlns="4873beb7-5857-4685-be1f-d57550cc96cc"/>
+    <IntlLangReview xmlns="4873beb7-5857-4685-be1f-d57550cc96cc" xsi:nil="true"/>
+    <UAProjectedTotalWords xmlns="4873beb7-5857-4685-be1f-d57550cc96cc" xsi:nil="true"/>
+    <OutputCachingOn xmlns="4873beb7-5857-4685-be1f-d57550cc96cc">false</OutputCachingOn>
+    <AverageRating xmlns="4873beb7-5857-4685-be1f-d57550cc96cc" xsi:nil="true"/>
+    <LocMarketGroupTiers2 xmlns="4873beb7-5857-4685-be1f-d57550cc96cc" xsi:nil="true"/>
+    <APAuthor xmlns="4873beb7-5857-4685-be1f-d57550cc96cc">
+      <UserInfo>
+        <DisplayName>REDMOND\v-namall</DisplayName>
+        <AccountId>978</AccountId>
+        <AccountType/>
+      </UserInfo>
+    </APAuthor>
+    <TPCommandLine xmlns="4873beb7-5857-4685-be1f-d57550cc96cc" xsi:nil="true"/>
+    <LocManualTestRequired xmlns="4873beb7-5857-4685-be1f-d57550cc96cc">false</LocManualTestRequired>
+    <TPAppVersion xmlns="4873beb7-5857-4685-be1f-d57550cc96cc" xsi:nil="true"/>
+    <EditorialStatus xmlns="4873beb7-5857-4685-be1f-d57550cc96cc">Complete</EditorialStatus>
+    <LocProcessedForMarketsLookup xmlns="4873beb7-5857-4685-be1f-d57550cc96cc" xsi:nil="true"/>
+    <LastModifiedDateTime xmlns="4873beb7-5857-4685-be1f-d57550cc96cc" xsi:nil="true"/>
+    <TPLaunchHelpLinkType xmlns="4873beb7-5857-4685-be1f-d57550cc96cc">Template</TPLaunchHelpLinkType>
+    <ScenarioTagsTaxHTField0 xmlns="4873beb7-5857-4685-be1f-d57550cc96cc">
+      <Terms xmlns="http://schemas.microsoft.com/office/infopath/2007/PartnerControls"/>
+    </ScenarioTagsTaxHTField0>
+    <OriginalRelease xmlns="4873beb7-5857-4685-be1f-d57550cc96cc">14</OriginalRelease>
+    <LocalizationTagsTaxHTField0 xmlns="4873beb7-5857-4685-be1f-d57550cc96cc">
+      <Terms xmlns="http://schemas.microsoft.com/office/infopath/2007/PartnerControls"/>
+    </LocalizationTagsTaxHTField0>
+    <Manager xmlns="4873beb7-5857-4685-be1f-d57550cc96cc" xsi:nil="true"/>
+    <UALocRecommendation xmlns="4873beb7-5857-4685-be1f-d57550cc96cc">Localize</UALocRecommendation>
+    <LocOverallHandbackStatusLookup xmlns="4873beb7-5857-4685-be1f-d57550cc96cc" xsi:nil="true"/>
+    <ArtSampleDocs xmlns="4873beb7-5857-4685-be1f-d57550cc96cc" xsi:nil="true"/>
+    <UACurrentWords xmlns="4873beb7-5857-4685-be1f-d57550cc96cc" xsi:nil="true"/>
+    <ShowIn xmlns="4873beb7-5857-4685-be1f-d57550cc96cc">Show everywhere</ShowIn>
+    <CSXHash xmlns="4873beb7-5857-4685-be1f-d57550cc96cc" xsi:nil="true"/>
+    <VoteCount xmlns="4873beb7-5857-4685-be1f-d57550cc96cc" xsi:nil="true"/>
+    <InternalTagsTaxHTField0 xmlns="4873beb7-5857-4685-be1f-d57550cc96cc">
+      <Terms xmlns="http://schemas.microsoft.com/office/infopath/2007/PartnerControls"/>
+    </InternalTagsTaxHTField0>
+    <UANotes xmlns="4873beb7-5857-4685-be1f-d57550cc96cc" xsi:nil="true"/>
+  </documentManagement>
+</p:properties>
 </file>
 
 <file path=customXml/item2.xml><?xml version="1.0" encoding="utf-8"?>
@@ -6724,145 +6813,20 @@
 </file>
 
 <file path=customXml/item3.xml><?xml version="1.0" encoding="utf-8"?>
-<p:properties xmlns:p="http://schemas.microsoft.com/office/2006/metadata/properties" xmlns:xsi="http://www.w3.org/2001/XMLSchema-instance" xmlns:pc="http://schemas.microsoft.com/office/infopath/2007/PartnerControls">
-  <documentManagement>
-    <LocLastLocAttemptVersionTypeLookup xmlns="4873beb7-5857-4685-be1f-d57550cc96cc" xsi:nil="true"/>
-    <MarketSpecific xmlns="4873beb7-5857-4685-be1f-d57550cc96cc">false</MarketSpecific>
-    <ApprovalStatus xmlns="4873beb7-5857-4685-be1f-d57550cc96cc">InProgress</ApprovalStatus>
-    <LocComments xmlns="4873beb7-5857-4685-be1f-d57550cc96cc" xsi:nil="true"/>
-    <DirectSourceMarket xmlns="4873beb7-5857-4685-be1f-d57550cc96cc" xsi:nil="true"/>
-    <LocPublishedLinkedAssetsLookup xmlns="4873beb7-5857-4685-be1f-d57550cc96cc" xsi:nil="true"/>
-    <ThumbnailAssetId xmlns="4873beb7-5857-4685-be1f-d57550cc96cc" xsi:nil="true"/>
-    <PrimaryImageGen xmlns="4873beb7-5857-4685-be1f-d57550cc96cc">true</PrimaryImageGen>
-    <LegacyData xmlns="4873beb7-5857-4685-be1f-d57550cc96cc" xsi:nil="true"/>
-    <LocNewPublishedVersionLookup xmlns="4873beb7-5857-4685-be1f-d57550cc96cc" xsi:nil="true"/>
-    <NumericId xmlns="4873beb7-5857-4685-be1f-d57550cc96cc">102787001</NumericId>
-    <TPFriendlyName xmlns="4873beb7-5857-4685-be1f-d57550cc96cc" xsi:nil="true"/>
-    <LocOverallPublishStatusLookup xmlns="4873beb7-5857-4685-be1f-d57550cc96cc" xsi:nil="true"/>
-    <LocRecommendedHandoff xmlns="4873beb7-5857-4685-be1f-d57550cc96cc" xsi:nil="true"/>
-    <BlockPublish xmlns="4873beb7-5857-4685-be1f-d57550cc96cc">false</BlockPublish>
-    <BusinessGroup xmlns="4873beb7-5857-4685-be1f-d57550cc96cc" xsi:nil="true"/>
-    <OpenTemplate xmlns="4873beb7-5857-4685-be1f-d57550cc96cc">true</OpenTemplate>
-    <SourceTitle xmlns="4873beb7-5857-4685-be1f-d57550cc96cc" xsi:nil="true"/>
-    <LocOverallLocStatusLookup xmlns="4873beb7-5857-4685-be1f-d57550cc96cc" xsi:nil="true"/>
-    <APEditor xmlns="4873beb7-5857-4685-be1f-d57550cc96cc">
-      <UserInfo>
-        <DisplayName/>
-        <AccountId xsi:nil="true"/>
-        <AccountType/>
-      </UserInfo>
-    </APEditor>
-    <UALocComments xmlns="4873beb7-5857-4685-be1f-d57550cc96cc" xsi:nil="true"/>
-    <IntlLangReviewDate xmlns="4873beb7-5857-4685-be1f-d57550cc96cc" xsi:nil="true"/>
-    <PublishStatusLookup xmlns="4873beb7-5857-4685-be1f-d57550cc96cc">
-      <Value>1343188</Value>
-    </PublishStatusLookup>
-    <ParentAssetId xmlns="4873beb7-5857-4685-be1f-d57550cc96cc" xsi:nil="true"/>
-    <FeatureTagsTaxHTField0 xmlns="4873beb7-5857-4685-be1f-d57550cc96cc">
-      <Terms xmlns="http://schemas.microsoft.com/office/infopath/2007/PartnerControls"/>
-    </FeatureTagsTaxHTField0>
-    <MachineTranslated xmlns="4873beb7-5857-4685-be1f-d57550cc96cc">false</MachineTranslated>
-    <Providers xmlns="4873beb7-5857-4685-be1f-d57550cc96cc" xsi:nil="true"/>
-    <OriginalSourceMarket xmlns="4873beb7-5857-4685-be1f-d57550cc96cc" xsi:nil="true"/>
-    <APDescription xmlns="4873beb7-5857-4685-be1f-d57550cc96cc" xsi:nil="true"/>
-    <ContentItem xmlns="4873beb7-5857-4685-be1f-d57550cc96cc" xsi:nil="true"/>
-    <ClipArtFilename xmlns="4873beb7-5857-4685-be1f-d57550cc96cc" xsi:nil="true"/>
-    <TPInstallLocation xmlns="4873beb7-5857-4685-be1f-d57550cc96cc" xsi:nil="true"/>
-    <TimesCloned xmlns="4873beb7-5857-4685-be1f-d57550cc96cc" xsi:nil="true"/>
-    <PublishTargets xmlns="4873beb7-5857-4685-be1f-d57550cc96cc">OfficeOnlineVNext</PublishTargets>
-    <AcquiredFrom xmlns="4873beb7-5857-4685-be1f-d57550cc96cc">Internal MS</AcquiredFrom>
-    <AssetStart xmlns="4873beb7-5857-4685-be1f-d57550cc96cc">2011-11-23T17:29:00+00:00</AssetStart>
-    <FriendlyTitle xmlns="4873beb7-5857-4685-be1f-d57550cc96cc" xsi:nil="true"/>
-    <Provider xmlns="4873beb7-5857-4685-be1f-d57550cc96cc" xsi:nil="true"/>
-    <LastHandOff xmlns="4873beb7-5857-4685-be1f-d57550cc96cc" xsi:nil="true"/>
-    <TPClientViewer xmlns="4873beb7-5857-4685-be1f-d57550cc96cc" xsi:nil="true"/>
-    <TemplateStatus xmlns="4873beb7-5857-4685-be1f-d57550cc96cc">Complete</TemplateStatus>
-    <Downloads xmlns="4873beb7-5857-4685-be1f-d57550cc96cc">0</Downloads>
-    <OOCacheId xmlns="4873beb7-5857-4685-be1f-d57550cc96cc" xsi:nil="true"/>
-    <IsDeleted xmlns="4873beb7-5857-4685-be1f-d57550cc96cc">false</IsDeleted>
-    <LocPublishedDependentAssetsLookup xmlns="4873beb7-5857-4685-be1f-d57550cc96cc" xsi:nil="true"/>
-    <AssetExpire xmlns="4873beb7-5857-4685-be1f-d57550cc96cc">2029-05-12T07:00:00+00:00</AssetExpire>
-    <CSXSubmissionMarket xmlns="4873beb7-5857-4685-be1f-d57550cc96cc" xsi:nil="true"/>
-    <DSATActionTaken xmlns="4873beb7-5857-4685-be1f-d57550cc96cc" xsi:nil="true"/>
-    <SubmitterId xmlns="4873beb7-5857-4685-be1f-d57550cc96cc" xsi:nil="true"/>
-    <EditorialTags xmlns="4873beb7-5857-4685-be1f-d57550cc96cc" xsi:nil="true"/>
-    <TPExecutable xmlns="4873beb7-5857-4685-be1f-d57550cc96cc" xsi:nil="true"/>
-    <CSXSubmissionDate xmlns="4873beb7-5857-4685-be1f-d57550cc96cc" xsi:nil="true"/>
-    <CSXUpdate xmlns="4873beb7-5857-4685-be1f-d57550cc96cc">false</CSXUpdate>
-    <AssetType xmlns="4873beb7-5857-4685-be1f-d57550cc96cc">TP</AssetType>
-    <ApprovalLog xmlns="4873beb7-5857-4685-be1f-d57550cc96cc" xsi:nil="true"/>
-    <BugNumber xmlns="4873beb7-5857-4685-be1f-d57550cc96cc" xsi:nil="true"/>
-    <OriginAsset xmlns="4873beb7-5857-4685-be1f-d57550cc96cc" xsi:nil="true"/>
-    <TPComponent xmlns="4873beb7-5857-4685-be1f-d57550cc96cc" xsi:nil="true"/>
-    <Milestone xmlns="4873beb7-5857-4685-be1f-d57550cc96cc" xsi:nil="true"/>
-    <RecommendationsModifier xmlns="4873beb7-5857-4685-be1f-d57550cc96cc" xsi:nil="true"/>
-    <AssetId xmlns="4873beb7-5857-4685-be1f-d57550cc96cc">TP102787001</AssetId>
-    <PolicheckWords xmlns="4873beb7-5857-4685-be1f-d57550cc96cc" xsi:nil="true"/>
-    <TPLaunchHelpLink xmlns="4873beb7-5857-4685-be1f-d57550cc96cc" xsi:nil="true"/>
-    <IntlLocPriority xmlns="4873beb7-5857-4685-be1f-d57550cc96cc" xsi:nil="true"/>
-    <TPApplication xmlns="4873beb7-5857-4685-be1f-d57550cc96cc" xsi:nil="true"/>
-    <IntlLangReviewer xmlns="4873beb7-5857-4685-be1f-d57550cc96cc" xsi:nil="true"/>
-    <HandoffToMSDN xmlns="4873beb7-5857-4685-be1f-d57550cc96cc" xsi:nil="true"/>
-    <PlannedPubDate xmlns="4873beb7-5857-4685-be1f-d57550cc96cc" xsi:nil="true"/>
-    <CrawlForDependencies xmlns="4873beb7-5857-4685-be1f-d57550cc96cc">false</CrawlForDependencies>
-    <LocLastLocAttemptVersionLookup xmlns="4873beb7-5857-4685-be1f-d57550cc96cc">693888</LocLastLocAttemptVersionLookup>
-    <LocProcessedForHandoffsLookup xmlns="4873beb7-5857-4685-be1f-d57550cc96cc" xsi:nil="true"/>
-    <TrustLevel xmlns="4873beb7-5857-4685-be1f-d57550cc96cc">1 Microsoft Managed Content</TrustLevel>
-    <CampaignTagsTaxHTField0 xmlns="4873beb7-5857-4685-be1f-d57550cc96cc">
-      <Terms xmlns="http://schemas.microsoft.com/office/infopath/2007/PartnerControls"/>
-    </CampaignTagsTaxHTField0>
-    <TPNamespace xmlns="4873beb7-5857-4685-be1f-d57550cc96cc" xsi:nil="true"/>
-    <LocOverallPreviewStatusLookup xmlns="4873beb7-5857-4685-be1f-d57550cc96cc" xsi:nil="true"/>
-    <TaxCatchAll xmlns="4873beb7-5857-4685-be1f-d57550cc96cc"/>
-    <IsSearchable xmlns="4873beb7-5857-4685-be1f-d57550cc96cc">false</IsSearchable>
-    <TemplateTemplateType xmlns="4873beb7-5857-4685-be1f-d57550cc96cc">Word Document Template</TemplateTemplateType>
-    <Markets xmlns="4873beb7-5857-4685-be1f-d57550cc96cc"/>
-    <IntlLangReview xmlns="4873beb7-5857-4685-be1f-d57550cc96cc" xsi:nil="true"/>
-    <UAProjectedTotalWords xmlns="4873beb7-5857-4685-be1f-d57550cc96cc" xsi:nil="true"/>
-    <OutputCachingOn xmlns="4873beb7-5857-4685-be1f-d57550cc96cc">false</OutputCachingOn>
-    <AverageRating xmlns="4873beb7-5857-4685-be1f-d57550cc96cc" xsi:nil="true"/>
-    <LocMarketGroupTiers2 xmlns="4873beb7-5857-4685-be1f-d57550cc96cc" xsi:nil="true"/>
-    <APAuthor xmlns="4873beb7-5857-4685-be1f-d57550cc96cc">
-      <UserInfo>
-        <DisplayName>REDMOND\v-namall</DisplayName>
-        <AccountId>978</AccountId>
-        <AccountType/>
-      </UserInfo>
-    </APAuthor>
-    <TPCommandLine xmlns="4873beb7-5857-4685-be1f-d57550cc96cc" xsi:nil="true"/>
-    <LocManualTestRequired xmlns="4873beb7-5857-4685-be1f-d57550cc96cc">false</LocManualTestRequired>
-    <TPAppVersion xmlns="4873beb7-5857-4685-be1f-d57550cc96cc" xsi:nil="true"/>
-    <EditorialStatus xmlns="4873beb7-5857-4685-be1f-d57550cc96cc">Complete</EditorialStatus>
-    <LocProcessedForMarketsLookup xmlns="4873beb7-5857-4685-be1f-d57550cc96cc" xsi:nil="true"/>
-    <LastModifiedDateTime xmlns="4873beb7-5857-4685-be1f-d57550cc96cc" xsi:nil="true"/>
-    <TPLaunchHelpLinkType xmlns="4873beb7-5857-4685-be1f-d57550cc96cc">Template</TPLaunchHelpLinkType>
-    <ScenarioTagsTaxHTField0 xmlns="4873beb7-5857-4685-be1f-d57550cc96cc">
-      <Terms xmlns="http://schemas.microsoft.com/office/infopath/2007/PartnerControls"/>
-    </ScenarioTagsTaxHTField0>
-    <OriginalRelease xmlns="4873beb7-5857-4685-be1f-d57550cc96cc">14</OriginalRelease>
-    <LocalizationTagsTaxHTField0 xmlns="4873beb7-5857-4685-be1f-d57550cc96cc">
-      <Terms xmlns="http://schemas.microsoft.com/office/infopath/2007/PartnerControls"/>
-    </LocalizationTagsTaxHTField0>
-    <Manager xmlns="4873beb7-5857-4685-be1f-d57550cc96cc" xsi:nil="true"/>
-    <UALocRecommendation xmlns="4873beb7-5857-4685-be1f-d57550cc96cc">Localize</UALocRecommendation>
-    <LocOverallHandbackStatusLookup xmlns="4873beb7-5857-4685-be1f-d57550cc96cc" xsi:nil="true"/>
-    <ArtSampleDocs xmlns="4873beb7-5857-4685-be1f-d57550cc96cc" xsi:nil="true"/>
-    <UACurrentWords xmlns="4873beb7-5857-4685-be1f-d57550cc96cc" xsi:nil="true"/>
-    <ShowIn xmlns="4873beb7-5857-4685-be1f-d57550cc96cc">Show everywhere</ShowIn>
-    <CSXHash xmlns="4873beb7-5857-4685-be1f-d57550cc96cc" xsi:nil="true"/>
-    <VoteCount xmlns="4873beb7-5857-4685-be1f-d57550cc96cc" xsi:nil="true"/>
-    <InternalTagsTaxHTField0 xmlns="4873beb7-5857-4685-be1f-d57550cc96cc">
-      <Terms xmlns="http://schemas.microsoft.com/office/infopath/2007/PartnerControls"/>
-    </InternalTagsTaxHTField0>
-    <UANotes xmlns="4873beb7-5857-4685-be1f-d57550cc96cc" xsi:nil="true"/>
-  </documentManagement>
-</p:properties>
+<?mso-contentType ?>
+<FormTemplates xmlns="http://schemas.microsoft.com/sharepoint/v3/contenttype/forms">
+  <Display>DocumentLibraryForm</Display>
+  <Edit>AssetEditForm</Edit>
+  <New>DocumentLibraryForm</New>
+</FormTemplates>
 </file>
 
 <file path=customXml/itemProps1.xml><?xml version="1.0" encoding="utf-8"?>
-<ds:datastoreItem xmlns:ds="http://schemas.openxmlformats.org/officeDocument/2006/customXml" ds:itemID="{C01C3C56-10DB-49F7-B061-44D8728D078A}">
+<ds:datastoreItem xmlns:ds="http://schemas.openxmlformats.org/officeDocument/2006/customXml" ds:itemID="{7FBDB1CC-CEFB-4E46-8174-1F0AA0D30B24}">
   <ds:schemaRefs>
-    <ds:schemaRef ds:uri="http://schemas.microsoft.com/sharepoint/v3/contenttype/forms"/>
+    <ds:schemaRef ds:uri="http://schemas.microsoft.com/office/2006/metadata/properties"/>
+    <ds:schemaRef ds:uri="http://schemas.microsoft.com/office/infopath/2007/PartnerControls"/>
+    <ds:schemaRef ds:uri="4873beb7-5857-4685-be1f-d57550cc96cc"/>
   </ds:schemaRefs>
 </ds:datastoreItem>
 </file>
@@ -6886,11 +6850,9 @@
 </file>
 
 <file path=customXml/itemProps3.xml><?xml version="1.0" encoding="utf-8"?>
-<ds:datastoreItem xmlns:ds="http://schemas.openxmlformats.org/officeDocument/2006/customXml" ds:itemID="{7FBDB1CC-CEFB-4E46-8174-1F0AA0D30B24}">
+<ds:datastoreItem xmlns:ds="http://schemas.openxmlformats.org/officeDocument/2006/customXml" ds:itemID="{C01C3C56-10DB-49F7-B061-44D8728D078A}">
   <ds:schemaRefs>
-    <ds:schemaRef ds:uri="http://schemas.microsoft.com/office/2006/metadata/properties"/>
-    <ds:schemaRef ds:uri="http://schemas.microsoft.com/office/infopath/2007/PartnerControls"/>
-    <ds:schemaRef ds:uri="4873beb7-5857-4685-be1f-d57550cc96cc"/>
+    <ds:schemaRef ds:uri="http://schemas.microsoft.com/sharepoint/v3/contenttype/forms"/>
   </ds:schemaRefs>
 </ds:datastoreItem>
 </file>
</xml_diff>